<commit_message>
Added screens of prototype front-end app. #1
</commit_message>
<xml_diff>
--- a/docs/requisitos/DR-Automundo.docx
+++ b/docs/requisitos/DR-Automundo.docx
@@ -373,8 +373,13 @@
         </w:tabs>
         <w:jc w:val="both"/>
       </w:pPr>
-      <w:r>
-        <w:t>Nº placa/matrícula. Campo de tipo alfanumérico</w:t>
+      <w:proofErr w:type="spellStart"/>
+      <w:r>
+        <w:t>Nº</w:t>
+      </w:r>
+      <w:proofErr w:type="spellEnd"/>
+      <w:r>
+        <w:t xml:space="preserve"> placa/matrícula. Campo de tipo alfanumérico</w:t>
       </w:r>
     </w:p>
     <w:p>
@@ -454,23 +459,36 @@
         <w:jc w:val="both"/>
       </w:pPr>
       <w:r>
-        <w:t>En caso de que la búsqueda del coche sea satisfactoria, el sistema mostrará los resultados que ha obtenido. Los campos a mostrarse por cada resultado son los siguientes:</w:t>
-      </w:r>
-    </w:p>
-    <w:p>
-      <w:pPr>
-        <w:pStyle w:val="Prrafodelista"/>
-        <w:numPr>
-          <w:ilvl w:val="0"/>
-          <w:numId w:val="7"/>
-        </w:numPr>
-        <w:tabs>
-          <w:tab w:val="left" w:pos="426"/>
-        </w:tabs>
-        <w:jc w:val="both"/>
-      </w:pPr>
-      <w:r>
-        <w:t>Nº placa/matrícula</w:t>
+        <w:t xml:space="preserve">En caso de que la búsqueda del coche sea satisfactoria, el sistema mostrará los resultados que ha obtenido. </w:t>
+      </w:r>
+      <w:proofErr w:type="gramStart"/>
+      <w:r>
+        <w:t>Los campos a mostrarse</w:t>
+      </w:r>
+      <w:proofErr w:type="gramEnd"/>
+      <w:r>
+        <w:t xml:space="preserve"> por cada resultado son los siguientes:</w:t>
+      </w:r>
+    </w:p>
+    <w:p>
+      <w:pPr>
+        <w:pStyle w:val="Prrafodelista"/>
+        <w:numPr>
+          <w:ilvl w:val="0"/>
+          <w:numId w:val="7"/>
+        </w:numPr>
+        <w:tabs>
+          <w:tab w:val="left" w:pos="426"/>
+        </w:tabs>
+        <w:jc w:val="both"/>
+      </w:pPr>
+      <w:proofErr w:type="spellStart"/>
+      <w:r>
+        <w:t>Nº</w:t>
+      </w:r>
+      <w:proofErr w:type="spellEnd"/>
+      <w:r>
+        <w:t xml:space="preserve"> placa/matrícula</w:t>
       </w:r>
     </w:p>
     <w:p>
@@ -697,8 +715,13 @@
         </w:tabs>
         <w:jc w:val="both"/>
       </w:pPr>
-      <w:r>
-        <w:t>Nº de placa/matrícula</w:t>
+      <w:proofErr w:type="spellStart"/>
+      <w:r>
+        <w:t>Nº</w:t>
+      </w:r>
+      <w:proofErr w:type="spellEnd"/>
+      <w:r>
+        <w:t xml:space="preserve"> de placa/matrícula</w:t>
       </w:r>
     </w:p>
     <w:p>
@@ -826,7 +849,15 @@
         <w:t>Ojo</w:t>
       </w:r>
       <w:r>
-        <w:t>: La fecha de registro no se si la querrán meter manualmente por si quieren meter datos antiguos o por si en algún momento quieren utilizar otras vías para realizar el flujo, de todas maneras lo comentaré en la siguiente reunión para dejarlo claro</w:t>
+        <w:t xml:space="preserve">: La fecha de registro no se si la querrán meter manualmente por si quieren meter datos antiguos o por si en algún momento quieren utilizar otras vías para realizar el flujo, de todas </w:t>
+      </w:r>
+      <w:proofErr w:type="gramStart"/>
+      <w:r>
+        <w:t>maneras</w:t>
+      </w:r>
+      <w:proofErr w:type="gramEnd"/>
+      <w:r>
+        <w:t xml:space="preserve"> lo comentaré en la siguiente reunión para dejarlo claro</w:t>
       </w:r>
       <w:r>
         <w:t>.</w:t>
@@ -865,8 +896,13 @@
         </w:tabs>
         <w:jc w:val="both"/>
       </w:pPr>
-      <w:r>
-        <w:t>Nº de cédula</w:t>
+      <w:proofErr w:type="spellStart"/>
+      <w:r>
+        <w:t>Nº</w:t>
+      </w:r>
+      <w:proofErr w:type="spellEnd"/>
+      <w:r>
+        <w:t xml:space="preserve"> de cédula</w:t>
       </w:r>
     </w:p>
     <w:p>
@@ -1036,10 +1072,7 @@
         <w:jc w:val="both"/>
       </w:pPr>
       <w:r>
-        <w:t xml:space="preserve">Una vez que se haya completado el alta, </w:t>
-      </w:r>
-      <w:r>
-        <w:t xml:space="preserve">el sistema permitirá cargar la información en detalle </w:t>
+        <w:t xml:space="preserve">Una vez que se haya completado el alta, el sistema permitirá cargar la información en detalle </w:t>
       </w:r>
       <w:r>
         <w:t>del coche</w:t>
@@ -1170,24 +1203,34 @@
         </w:tabs>
         <w:jc w:val="both"/>
       </w:pPr>
-      <w:r>
-        <w:t>Los datos a mostrarse del propietario son:</w:t>
-      </w:r>
-    </w:p>
-    <w:p>
-      <w:pPr>
-        <w:pStyle w:val="Prrafodelista"/>
-        <w:numPr>
-          <w:ilvl w:val="0"/>
-          <w:numId w:val="7"/>
-        </w:numPr>
-        <w:tabs>
-          <w:tab w:val="left" w:pos="426"/>
-        </w:tabs>
-        <w:jc w:val="both"/>
-      </w:pPr>
-      <w:r>
-        <w:t>Nº de cédula</w:t>
+      <w:proofErr w:type="gramStart"/>
+      <w:r>
+        <w:t>Los datos a mostrarse</w:t>
+      </w:r>
+      <w:proofErr w:type="gramEnd"/>
+      <w:r>
+        <w:t xml:space="preserve"> del propietario son:</w:t>
+      </w:r>
+    </w:p>
+    <w:p>
+      <w:pPr>
+        <w:pStyle w:val="Prrafodelista"/>
+        <w:numPr>
+          <w:ilvl w:val="0"/>
+          <w:numId w:val="7"/>
+        </w:numPr>
+        <w:tabs>
+          <w:tab w:val="left" w:pos="426"/>
+        </w:tabs>
+        <w:jc w:val="both"/>
+      </w:pPr>
+      <w:proofErr w:type="spellStart"/>
+      <w:r>
+        <w:t>Nº</w:t>
+      </w:r>
+      <w:proofErr w:type="spellEnd"/>
+      <w:r>
+        <w:t xml:space="preserve"> de cédula</w:t>
       </w:r>
     </w:p>
     <w:p>
@@ -1218,8 +1261,13 @@
         </w:tabs>
         <w:jc w:val="both"/>
       </w:pPr>
-      <w:r>
-        <w:t>Num. Teléfono</w:t>
+      <w:proofErr w:type="spellStart"/>
+      <w:r>
+        <w:t>Num</w:t>
+      </w:r>
+      <w:proofErr w:type="spellEnd"/>
+      <w:r>
+        <w:t>. Teléfono</w:t>
       </w:r>
     </w:p>
     <w:p>
@@ -1303,8 +1351,13 @@
         </w:tabs>
         <w:jc w:val="both"/>
       </w:pPr>
-      <w:r>
-        <w:t>Nº placa/matrícula</w:t>
+      <w:proofErr w:type="spellStart"/>
+      <w:r>
+        <w:t>Nº</w:t>
+      </w:r>
+      <w:proofErr w:type="spellEnd"/>
+      <w:r>
+        <w:t xml:space="preserve"> placa/matrícula</w:t>
       </w:r>
     </w:p>
     <w:p>
@@ -1526,8 +1579,13 @@
         </w:tabs>
         <w:jc w:val="both"/>
       </w:pPr>
-      <w:r>
-        <w:t>Nº de placa/matrícula</w:t>
+      <w:proofErr w:type="spellStart"/>
+      <w:r>
+        <w:t>Nº</w:t>
+      </w:r>
+      <w:proofErr w:type="spellEnd"/>
+      <w:r>
+        <w:t xml:space="preserve"> de placa/matrícula</w:t>
       </w:r>
     </w:p>
     <w:p>
@@ -1678,9 +1736,14 @@
         </w:tabs>
         <w:jc w:val="both"/>
       </w:pPr>
+      <w:proofErr w:type="spellStart"/>
       <w:r>
         <w:lastRenderedPageBreak/>
-        <w:t>Nº de cédula</w:t>
+        <w:t>Nº</w:t>
+      </w:r>
+      <w:proofErr w:type="spellEnd"/>
+      <w:r>
+        <w:t xml:space="preserve"> de cédula</w:t>
       </w:r>
     </w:p>
     <w:p>
@@ -1890,10 +1953,34 @@
         <w:t xml:space="preserve">añadirá un nuevo registro </w:t>
       </w:r>
       <w:r>
-        <w:t xml:space="preserve">de revisión, agregando la información de los repuestos que se usarán para su reparación. Dicho registro podrá guardarse y devolver un pdf con la factura (o proforma) que será entregada al cliente. Es hasta este punto, en el que la revisión estará en estado “POR_CONFIRMAR”. Dicho pdf deberá agregar </w:t>
-      </w:r>
-      <w:r>
-        <w:t>un disclaimer indicando que por diversas causas el presupuesto puede sufrir modificaciones</w:t>
+        <w:t xml:space="preserve">de revisión, agregando la información de los repuestos que se usarán para su reparación. Dicho registro podrá guardarse y devolver un </w:t>
+      </w:r>
+      <w:proofErr w:type="spellStart"/>
+      <w:r>
+        <w:t>pdf</w:t>
+      </w:r>
+      <w:proofErr w:type="spellEnd"/>
+      <w:r>
+        <w:t xml:space="preserve"> con la factura (o proforma) que será entregada al cliente. Es hasta este punto, en el que la revisión estará en estado “POR_CONFIRMAR”. Dicho </w:t>
+      </w:r>
+      <w:proofErr w:type="spellStart"/>
+      <w:r>
+        <w:t>pdf</w:t>
+      </w:r>
+      <w:proofErr w:type="spellEnd"/>
+      <w:r>
+        <w:t xml:space="preserve"> deberá agregar </w:t>
+      </w:r>
+      <w:r>
+        <w:t xml:space="preserve">un </w:t>
+      </w:r>
+      <w:proofErr w:type="spellStart"/>
+      <w:r>
+        <w:t>disclaimer</w:t>
+      </w:r>
+      <w:proofErr w:type="spellEnd"/>
+      <w:r>
+        <w:t xml:space="preserve"> indicando que por diversas causas el presupuesto puede sufrir modificaciones</w:t>
       </w:r>
       <w:r>
         <w:t>.</w:t>
@@ -2490,8 +2577,13 @@
         </w:tabs>
         <w:jc w:val="both"/>
       </w:pPr>
-      <w:r>
-        <w:t>Uploader: Caja donde se pueda soltar el documento a agregar para ser guardado</w:t>
+      <w:proofErr w:type="spellStart"/>
+      <w:r>
+        <w:t>Uploader</w:t>
+      </w:r>
+      <w:proofErr w:type="spellEnd"/>
+      <w:r>
+        <w:t>: Caja donde se pueda soltar el documento a agregar para ser guardado</w:t>
       </w:r>
     </w:p>
     <w:p>
@@ -2563,13 +2655,18 @@
         <w:jc w:val="both"/>
       </w:pPr>
       <w:r>
-        <w:t xml:space="preserve">Permitirá realizar la edición </w:t>
-      </w:r>
-      <w:r>
-        <w:t>de una revisión para un vehículo diagnosticado</w:t>
-      </w:r>
-      <w:r>
-        <w:t xml:space="preserve">. Los datos a modificarse serán los mismos que en el alta, además de poder seleccionar un valor para el campo estado. </w:t>
+        <w:t>Permitirá realizar la edición de una revisión para un vehículo diagnosticado</w:t>
+      </w:r>
+      <w:r>
+        <w:t xml:space="preserve">. </w:t>
+      </w:r>
+      <w:proofErr w:type="gramStart"/>
+      <w:r>
+        <w:t>Los datos a modificarse</w:t>
+      </w:r>
+      <w:proofErr w:type="gramEnd"/>
+      <w:r>
+        <w:t xml:space="preserve"> serán los mismos que en el alta, además de poder seleccionar un valor para el campo estado. </w:t>
       </w:r>
     </w:p>
     <w:p>
@@ -2982,13 +3079,7 @@
         <w:jc w:val="both"/>
       </w:pPr>
       <w:r>
-        <w:t xml:space="preserve">Permitirá realizar el mantenimiento y administración de los </w:t>
-      </w:r>
-      <w:r>
-        <w:t xml:space="preserve">técnicos que trabajan </w:t>
-      </w:r>
-      <w:r>
-        <w:t xml:space="preserve">en el taller. Tendrá las operaciones típicas de un CRUD. Para este caso, la eliminación será una </w:t>
+        <w:t xml:space="preserve">Permitirá realizar el mantenimiento y administración de los técnicos que trabajan en el taller. Tendrá las operaciones típicas de un CRUD. Para este caso, la eliminación será una </w:t>
       </w:r>
       <w:r>
         <w:rPr>

</xml_diff>